<commit_message>
instructions updated, DB movie_rating's datatype fixed, ActionFactory changed into a singleton
</commit_message>
<xml_diff>
--- a/Инструкция.docx
+++ b/Инструкция.docx
@@ -448,7 +448,19 @@
         <w:rPr>
           <w:rFonts w:cstheme="minorHAnsi"/>
         </w:rPr>
-        <w:t xml:space="preserve">. На этапе настройки сервера ввести код </w:t>
+        <w:t xml:space="preserve">. На этапе настройки сервера ввести </w:t>
+      </w:r>
+      <w:r>
+        <w:rPr>
+          <w:rFonts w:cstheme="minorHAnsi"/>
+        </w:rPr>
+        <w:t>пароль</w:t>
+      </w:r>
+      <w:r>
+        <w:rPr>
+          <w:rFonts w:cstheme="minorHAnsi"/>
+        </w:rPr>
+        <w:t xml:space="preserve"> </w:t>
       </w:r>
       <w:r>
         <w:rPr>
@@ -560,7 +572,6 @@
         </w:rPr>
         <w:t xml:space="preserve"> </w:t>
       </w:r>
-      <w:proofErr w:type="gramStart"/>
       <w:r>
         <w:rPr>
           <w:rFonts w:cstheme="minorHAnsi"/>
@@ -572,9 +583,28 @@
           <w:rFonts w:cstheme="minorHAnsi"/>
           <w:lang w:val="en-US"/>
         </w:rPr>
-        <w:t xml:space="preserve"> :</w:t>
-      </w:r>
-      <w:proofErr w:type="gramEnd"/>
+        <w:t xml:space="preserve">: </w:t>
+      </w:r>
+      <w:r>
+        <w:rPr>
+          <w:rFonts w:cstheme="minorHAnsi"/>
+          <w:lang w:val="en-US"/>
+        </w:rPr>
+        <w:t>Server -&gt; Data</w:t>
+      </w:r>
+      <w:r>
+        <w:rPr>
+          <w:rFonts w:cstheme="minorHAnsi"/>
+          <w:lang w:val="en-US"/>
+        </w:rPr>
+        <w:t xml:space="preserve"> Import -&gt; Import from dump project folder (</w:t>
+      </w:r>
+      <w:r>
+        <w:rPr>
+          <w:rFonts w:cstheme="minorHAnsi"/>
+        </w:rPr>
+        <w:t>указываем</w:t>
+      </w:r>
       <w:r>
         <w:rPr>
           <w:rFonts w:cstheme="minorHAnsi"/>
@@ -585,15 +615,8 @@
       <w:r>
         <w:rPr>
           <w:rFonts w:cstheme="minorHAnsi"/>
-          <w:lang w:val="en-US"/>
-        </w:rPr>
-        <w:t>Server -&gt; Date Import -&gt; Import from dump project folder (</w:t>
-      </w:r>
-      <w:r>
-        <w:rPr>
-          <w:rFonts w:cstheme="minorHAnsi"/>
-        </w:rPr>
-        <w:t>указываем</w:t>
+        </w:rPr>
+        <w:t>путь</w:t>
       </w:r>
       <w:r>
         <w:rPr>
@@ -606,7 +629,7 @@
         <w:rPr>
           <w:rFonts w:cstheme="minorHAnsi"/>
         </w:rPr>
-        <w:t>путь</w:t>
+        <w:t>до</w:t>
       </w:r>
       <w:r>
         <w:rPr>
@@ -619,7 +642,7 @@
         <w:rPr>
           <w:rFonts w:cstheme="minorHAnsi"/>
         </w:rPr>
-        <w:t>до</w:t>
+        <w:t>корня</w:t>
       </w:r>
       <w:r>
         <w:rPr>
@@ -632,19 +655,6 @@
         <w:rPr>
           <w:rFonts w:cstheme="minorHAnsi"/>
         </w:rPr>
-        <w:t>корня</w:t>
-      </w:r>
-      <w:r>
-        <w:rPr>
-          <w:rFonts w:cstheme="minorHAnsi"/>
-          <w:lang w:val="en-US"/>
-        </w:rPr>
-        <w:t xml:space="preserve"> </w:t>
-      </w:r>
-      <w:r>
-        <w:rPr>
-          <w:rFonts w:cstheme="minorHAnsi"/>
-        </w:rPr>
         <w:t>проекта</w:t>
       </w:r>
       <w:r>
@@ -668,6 +678,36 @@
         </w:rPr>
         <w:t>Start Import</w:t>
       </w:r>
+      <w:r>
+        <w:rPr>
+          <w:rFonts w:cstheme="minorHAnsi"/>
+          <w:lang w:val="en-US"/>
+        </w:rPr>
+        <w:pict>
+          <v:shapetype id="_x0000_t75" coordsize="21600,21600" o:spt="75" o:preferrelative="t" path="m@4@5l@4@11@9@11@9@5xe" filled="f" stroked="f">
+            <v:stroke joinstyle="miter"/>
+            <v:formulas>
+              <v:f eqn="if lineDrawn pixelLineWidth 0"/>
+              <v:f eqn="sum @0 1 0"/>
+              <v:f eqn="sum 0 0 @1"/>
+              <v:f eqn="prod @2 1 2"/>
+              <v:f eqn="prod @3 21600 pixelWidth"/>
+              <v:f eqn="prod @3 21600 pixelHeight"/>
+              <v:f eqn="sum @0 0 1"/>
+              <v:f eqn="prod @6 1 2"/>
+              <v:f eqn="prod @7 21600 pixelWidth"/>
+              <v:f eqn="sum @8 21600 0"/>
+              <v:f eqn="prod @7 21600 pixelHeight"/>
+              <v:f eqn="sum @10 21600 0"/>
+            </v:formulas>
+            <v:path o:extrusionok="f" gradientshapeok="t" o:connecttype="rect"/>
+            <o:lock v:ext="edit" aspectratio="t"/>
+          </v:shapetype>
+          <v:shape id="_x0000_i1025" type="#_x0000_t75" style="width:303.65pt;height:175.95pt">
+            <v:imagedata r:id="rId6" o:title="Снимок экрана (19)" cropbottom="27060f" cropright="26197f"/>
+          </v:shape>
+        </w:pict>
+      </w:r>
     </w:p>
     <w:p>
       <w:pPr>
@@ -735,7 +775,7 @@
           <w:rFonts w:cstheme="minorHAnsi"/>
         </w:rPr>
       </w:pPr>
-      <w:hyperlink r:id="rId6" w:history="1">
+      <w:hyperlink r:id="rId7" w:history="1">
         <w:r>
           <w:rPr>
             <w:rStyle w:val="a4"/>
@@ -814,7 +854,7 @@
         </w:rPr>
         <w:t xml:space="preserve">: </w:t>
       </w:r>
-      <w:hyperlink r:id="rId7" w:history="1">
+      <w:hyperlink r:id="rId8" w:history="1">
         <w:r>
           <w:rPr>
             <w:rStyle w:val="a4"/>
@@ -856,7 +896,7 @@
         </w:rPr>
         <w:t xml:space="preserve">: </w:t>
       </w:r>
-      <w:hyperlink r:id="rId8" w:history="1">
+      <w:hyperlink r:id="rId9" w:history="1">
         <w:r>
           <w:rPr>
             <w:rStyle w:val="a4"/>
@@ -969,6 +1009,7 @@
         <w:rPr>
           <w:rFonts w:cstheme="minorHAnsi"/>
         </w:rPr>
+        <w:lastRenderedPageBreak/>
         <w:t>В терминале/командной строке пропишите «</w:t>
       </w:r>
       <w:proofErr w:type="spellStart"/>
@@ -1120,7 +1161,7 @@
         </w:rPr>
         <w:t xml:space="preserve">Откройте браузер, перейдите на </w:t>
       </w:r>
-      <w:hyperlink r:id="rId9" w:history="1">
+      <w:hyperlink r:id="rId10" w:history="1">
         <w:r>
           <w:rPr>
             <w:rStyle w:val="a4"/>
@@ -1179,7 +1220,6 @@
           <w:noProof/>
           <w:lang w:eastAsia="ru-RU"/>
         </w:rPr>
-        <w:lastRenderedPageBreak/>
         <w:drawing>
           <wp:anchor distT="0" distB="0" distL="114300" distR="114300" simplePos="0" relativeHeight="251658240" behindDoc="0" locked="0" layoutInCell="1" allowOverlap="1">
             <wp:simplePos x="0" y="0"/>
@@ -1204,7 +1244,7 @@
                     <pic:cNvPicPr/>
                   </pic:nvPicPr>
                   <pic:blipFill rotWithShape="1">
-                    <a:blip r:embed="rId10" cstate="print">
+                    <a:blip r:embed="rId11" cstate="print">
                       <a:extLst>
                         <a:ext uri="{28A0092B-C50C-407E-A947-70E740481C1C}">
                           <a14:useLocalDpi xmlns:a14="http://schemas.microsoft.com/office/drawing/2010/main" val="0"/>
@@ -1273,7 +1313,7 @@
                     <pic:cNvPicPr/>
                   </pic:nvPicPr>
                   <pic:blipFill>
-                    <a:blip r:embed="rId11">
+                    <a:blip r:embed="rId12">
                       <a:extLst>
                         <a:ext uri="{28A0092B-C50C-407E-A947-70E740481C1C}">
                           <a14:useLocalDpi xmlns:a14="http://schemas.microsoft.com/office/drawing/2010/main" val="0"/>
@@ -1329,7 +1369,31 @@
         <w:rPr>
           <w:rFonts w:cstheme="minorHAnsi"/>
         </w:rPr>
-        <w:t xml:space="preserve"> файла (</w:t>
+        <w:t xml:space="preserve"> файла</w:t>
+      </w:r>
+      <w:r>
+        <w:rPr>
+          <w:rFonts w:cstheme="minorHAnsi"/>
+        </w:rPr>
+        <w:t>: «</w:t>
+      </w:r>
+      <w:r>
+        <w:rPr>
+          <w:rFonts w:cstheme="minorHAnsi"/>
+        </w:rPr>
+        <w:t>/</w:t>
+      </w:r>
+      <w:r>
+        <w:rPr>
+          <w:rFonts w:cstheme="minorHAnsi"/>
+        </w:rPr>
+        <w:t>»</w:t>
+      </w:r>
+      <w:r>
+        <w:rPr>
+          <w:rFonts w:cstheme="minorHAnsi"/>
+        </w:rPr>
+        <w:t xml:space="preserve"> (</w:t>
       </w:r>
       <w:r>
         <w:rPr>
@@ -1404,8 +1468,16 @@
         <w:rPr>
           <w:rFonts w:cstheme="minorHAnsi"/>
         </w:rPr>
-        <w:t>, находящую</w:t>
-      </w:r>
+        <w:t xml:space="preserve">, </w:t>
+      </w:r>
+      <w:r>
+        <w:rPr>
+          <w:rFonts w:cstheme="minorHAnsi"/>
+        </w:rPr>
+        <w:t>находящие</w:t>
+      </w:r>
+      <w:bookmarkStart w:id="0" w:name="_GoBack"/>
+      <w:bookmarkEnd w:id="0"/>
       <w:r>
         <w:rPr>
           <w:rFonts w:cstheme="minorHAnsi"/>
@@ -1514,6 +1586,7 @@
       <w:r>
         <w:rPr>
           <w:rFonts w:cstheme="minorHAnsi"/>
+          <w:lang w:val="en-US"/>
         </w:rPr>
         <w:t xml:space="preserve">: </w:t>
       </w:r>
@@ -1537,13 +1610,21 @@
         <w:pStyle w:val="a3"/>
         <w:rPr>
           <w:rFonts w:cstheme="minorHAnsi"/>
-        </w:rPr>
-      </w:pPr>
-      <w:r>
-        <w:rPr>
-          <w:rFonts w:cstheme="minorHAnsi"/>
-        </w:rPr>
-        <w:t xml:space="preserve">Пароль: </w:t>
+          <w:lang w:val="en-US"/>
+        </w:rPr>
+      </w:pPr>
+      <w:r>
+        <w:rPr>
+          <w:rFonts w:cstheme="minorHAnsi"/>
+        </w:rPr>
+        <w:t>Пароль</w:t>
+      </w:r>
+      <w:r>
+        <w:rPr>
+          <w:rFonts w:cstheme="minorHAnsi"/>
+          <w:lang w:val="en-US"/>
+        </w:rPr>
+        <w:t xml:space="preserve">: </w:t>
       </w:r>
       <w:r>
         <w:rPr>
@@ -1558,6 +1639,7 @@
         <w:pStyle w:val="a3"/>
         <w:rPr>
           <w:rFonts w:cstheme="minorHAnsi"/>
+          <w:lang w:val="en-US"/>
         </w:rPr>
       </w:pPr>
     </w:p>
@@ -1605,12 +1687,29 @@
       <w:r>
         <w:rPr>
           <w:rFonts w:cstheme="minorHAnsi"/>
-          <w:lang w:val="en-US"/>
-        </w:rPr>
-        <w:t>@mail.com</w:t>
-      </w:r>
-      <w:bookmarkStart w:id="0" w:name="_GoBack"/>
-      <w:bookmarkEnd w:id="0"/>
+        </w:rPr>
+        <w:t>@</w:t>
+      </w:r>
+      <w:r>
+        <w:rPr>
+          <w:rFonts w:cstheme="minorHAnsi"/>
+          <w:lang w:val="en-US"/>
+        </w:rPr>
+        <w:t>mail</w:t>
+      </w:r>
+      <w:r>
+        <w:rPr>
+          <w:rFonts w:cstheme="minorHAnsi"/>
+        </w:rPr>
+        <w:t>.</w:t>
+      </w:r>
+      <w:r>
+        <w:rPr>
+          <w:rFonts w:cstheme="minorHAnsi"/>
+          <w:lang w:val="en-US"/>
+        </w:rPr>
+        <w:t>com</w:t>
+      </w:r>
     </w:p>
     <w:p>
       <w:pPr>

</xml_diff>